<commit_message>
Notes on Hoekstra & Gerteis (2019)
</commit_message>
<xml_diff>
--- a/Notes/HoekstraGerteis_2019_The-civic-side-of-diversity_Notes.docx
+++ b/Notes/HoekstraGerteis_2019_The-civic-side-of-diversity_Notes.docx
@@ -4,8 +4,10 @@
   <w:body>
     <w:p>
       <w:pPr>
-        <w:spacing w:afterLines="60" w:after="144"/>
-      </w:pPr>
+        <w:spacing w:after="60"/>
+      </w:pPr>
+      <w:bookmarkStart w:id="0" w:name="_GoBack"/>
+      <w:bookmarkEnd w:id="0"/>
       <w:r>
         <w:t>Research Question(s)</w:t>
       </w:r>
@@ -17,14 +19,14 @@
           <w:ilvl w:val="0"/>
           <w:numId w:val="1"/>
         </w:numPr>
-        <w:spacing w:afterLines="60" w:after="144"/>
+        <w:spacing w:after="60"/>
         <w:contextualSpacing w:val="0"/>
       </w:pPr>
       <w:r>
         <w:t>What are the characteristics of the civic</w:t>
       </w:r>
       <w:r>
-        <w:t xml:space="preserve"> frames that organize how </w:t>
+        <w:t xml:space="preserve"> frames that </w:t>
       </w:r>
       <w:r>
         <w:t>residents</w:t>
@@ -33,7 +35,13 @@
         <w:t xml:space="preserve"> of urban communities</w:t>
       </w:r>
       <w:r>
-        <w:t xml:space="preserve"> talk about diversity </w:t>
+        <w:t xml:space="preserve"> </w:t>
+      </w:r>
+      <w:r>
+        <w:t>use to talk</w:t>
+      </w:r>
+      <w:r>
+        <w:t xml:space="preserve"> about diversity </w:t>
       </w:r>
       <w:r>
         <w:t xml:space="preserve">and </w:t>
@@ -50,12 +58,12 @@
     </w:p>
     <w:p>
       <w:pPr>
-        <w:spacing w:afterLines="60" w:after="144"/>
-      </w:pPr>
-    </w:p>
-    <w:p>
-      <w:pPr>
-        <w:spacing w:afterLines="60" w:after="144"/>
+        <w:spacing w:after="60"/>
+      </w:pPr>
+    </w:p>
+    <w:p>
+      <w:pPr>
+        <w:spacing w:after="60"/>
       </w:pPr>
       <w:r>
         <w:t>Assumptions</w:t>
@@ -68,7 +76,7 @@
           <w:ilvl w:val="0"/>
           <w:numId w:val="3"/>
         </w:numPr>
-        <w:spacing w:afterLines="60" w:after="144"/>
+        <w:spacing w:after="60"/>
         <w:contextualSpacing w:val="0"/>
       </w:pPr>
       <w:r>
@@ -82,7 +90,7 @@
           <w:ilvl w:val="0"/>
           <w:numId w:val="3"/>
         </w:numPr>
-        <w:spacing w:afterLines="60" w:after="144"/>
+        <w:spacing w:after="60"/>
         <w:contextualSpacing w:val="0"/>
       </w:pPr>
       <w:r>
@@ -96,7 +104,7 @@
           <w:ilvl w:val="0"/>
           <w:numId w:val="3"/>
         </w:numPr>
-        <w:spacing w:afterLines="60" w:after="144"/>
+        <w:spacing w:after="60"/>
         <w:contextualSpacing w:val="0"/>
       </w:pPr>
       <w:r>
@@ -105,12 +113,12 @@
     </w:p>
     <w:p>
       <w:pPr>
-        <w:spacing w:afterLines="60" w:after="144"/>
-      </w:pPr>
-    </w:p>
-    <w:p>
-      <w:pPr>
-        <w:spacing w:afterLines="60" w:after="144"/>
+        <w:spacing w:after="60"/>
+      </w:pPr>
+    </w:p>
+    <w:p>
+      <w:pPr>
+        <w:spacing w:after="60"/>
       </w:pPr>
       <w:r>
         <w:t>Con</w:t>
@@ -126,7 +134,7 @@
           <w:ilvl w:val="0"/>
           <w:numId w:val="1"/>
         </w:numPr>
-        <w:spacing w:afterLines="60" w:after="144"/>
+        <w:spacing w:after="60"/>
         <w:contextualSpacing w:val="0"/>
       </w:pPr>
       <w:r>
@@ -140,7 +148,21 @@
           <w:ilvl w:val="0"/>
           <w:numId w:val="1"/>
         </w:numPr>
-        <w:spacing w:afterLines="60" w:after="144"/>
+        <w:spacing w:after="60"/>
+        <w:contextualSpacing w:val="0"/>
+      </w:pPr>
+      <w:r>
+        <w:t>Belonging</w:t>
+      </w:r>
+    </w:p>
+    <w:p>
+      <w:pPr>
+        <w:pStyle w:val="ListParagraph"/>
+        <w:numPr>
+          <w:ilvl w:val="0"/>
+          <w:numId w:val="1"/>
+        </w:numPr>
+        <w:spacing w:after="60"/>
         <w:contextualSpacing w:val="0"/>
       </w:pPr>
       <w:r>
@@ -154,7 +176,7 @@
           <w:ilvl w:val="0"/>
           <w:numId w:val="1"/>
         </w:numPr>
-        <w:spacing w:afterLines="60" w:after="144"/>
+        <w:spacing w:after="60"/>
         <w:contextualSpacing w:val="0"/>
       </w:pPr>
       <w:r>
@@ -168,7 +190,7 @@
           <w:ilvl w:val="0"/>
           <w:numId w:val="1"/>
         </w:numPr>
-        <w:spacing w:afterLines="60" w:after="144"/>
+        <w:spacing w:after="60"/>
         <w:contextualSpacing w:val="0"/>
       </w:pPr>
       <w:r>
@@ -182,7 +204,7 @@
           <w:ilvl w:val="0"/>
           <w:numId w:val="1"/>
         </w:numPr>
-        <w:spacing w:afterLines="60" w:after="144"/>
+        <w:spacing w:after="60"/>
         <w:contextualSpacing w:val="0"/>
       </w:pPr>
       <w:r>
@@ -196,7 +218,21 @@
           <w:ilvl w:val="0"/>
           <w:numId w:val="1"/>
         </w:numPr>
-        <w:spacing w:afterLines="60" w:after="144"/>
+        <w:spacing w:after="60"/>
+        <w:contextualSpacing w:val="0"/>
+      </w:pPr>
+      <w:r>
+        <w:t>Happy talk</w:t>
+      </w:r>
+    </w:p>
+    <w:p>
+      <w:pPr>
+        <w:pStyle w:val="ListParagraph"/>
+        <w:numPr>
+          <w:ilvl w:val="0"/>
+          <w:numId w:val="1"/>
+        </w:numPr>
+        <w:spacing w:after="60"/>
         <w:contextualSpacing w:val="0"/>
       </w:pPr>
       <w:r>
@@ -210,7 +246,7 @@
           <w:ilvl w:val="0"/>
           <w:numId w:val="1"/>
         </w:numPr>
-        <w:spacing w:afterLines="60" w:after="144"/>
+        <w:spacing w:after="60"/>
         <w:contextualSpacing w:val="0"/>
       </w:pPr>
       <w:r>
@@ -224,7 +260,7 @@
           <w:ilvl w:val="0"/>
           <w:numId w:val="1"/>
         </w:numPr>
-        <w:spacing w:afterLines="60" w:after="144"/>
+        <w:spacing w:after="60"/>
         <w:contextualSpacing w:val="0"/>
       </w:pPr>
       <w:r>
@@ -233,12 +269,12 @@
     </w:p>
     <w:p>
       <w:pPr>
-        <w:spacing w:afterLines="60" w:after="144"/>
-      </w:pPr>
-    </w:p>
-    <w:p>
-      <w:pPr>
-        <w:spacing w:afterLines="60" w:after="144"/>
+        <w:spacing w:after="60"/>
+      </w:pPr>
+    </w:p>
+    <w:p>
+      <w:pPr>
+        <w:spacing w:after="60"/>
       </w:pPr>
       <w:r>
         <w:t>Concepts</w:t>
@@ -251,7 +287,7 @@
           <w:ilvl w:val="0"/>
           <w:numId w:val="5"/>
         </w:numPr>
-        <w:spacing w:afterLines="60" w:after="144"/>
+        <w:spacing w:after="60"/>
         <w:contextualSpacing w:val="0"/>
       </w:pPr>
       <w:r>
@@ -265,7 +301,59 @@
           <w:ilvl w:val="0"/>
           <w:numId w:val="5"/>
         </w:numPr>
-        <w:spacing w:afterLines="60" w:after="144"/>
+        <w:spacing w:after="60"/>
+        <w:contextualSpacing w:val="0"/>
+      </w:pPr>
+      <w:r>
+        <w:t xml:space="preserve">Civic talk is defined as discourse about </w:t>
+      </w:r>
+      <w:r>
+        <w:t xml:space="preserve">diversity </w:t>
+      </w:r>
+      <w:r>
+        <w:t xml:space="preserve">that </w:t>
+      </w:r>
+      <w:r>
+        <w:t>maintains power division and structural inequalities that correlate with demographic differences even though it is seemingly neutral.</w:t>
+      </w:r>
+    </w:p>
+    <w:p>
+      <w:pPr>
+        <w:pStyle w:val="ListParagraph"/>
+        <w:numPr>
+          <w:ilvl w:val="0"/>
+          <w:numId w:val="5"/>
+        </w:numPr>
+        <w:spacing w:after="60"/>
+        <w:contextualSpacing w:val="0"/>
+      </w:pPr>
+      <w:r>
+        <w:t xml:space="preserve">Happy talk </w:t>
+      </w:r>
+      <w:r>
+        <w:t xml:space="preserve">is defined as discourse </w:t>
+      </w:r>
+      <w:r>
+        <w:t>about diversity</w:t>
+      </w:r>
+      <w:r>
+        <w:t xml:space="preserve"> that appeals to a demographic-free ideal of diversity and ignores</w:t>
+      </w:r>
+      <w:r>
+        <w:t xml:space="preserve"> structural inequalities re</w:t>
+      </w:r>
+      <w:r>
+        <w:t>lated to demographic difference.</w:t>
+      </w:r>
+    </w:p>
+    <w:p>
+      <w:pPr>
+        <w:pStyle w:val="ListParagraph"/>
+        <w:numPr>
+          <w:ilvl w:val="0"/>
+          <w:numId w:val="5"/>
+        </w:numPr>
+        <w:spacing w:after="60"/>
         <w:contextualSpacing w:val="0"/>
       </w:pPr>
       <w:r>
@@ -285,7 +373,7 @@
           <w:ilvl w:val="0"/>
           <w:numId w:val="5"/>
         </w:numPr>
-        <w:spacing w:afterLines="60" w:after="144"/>
+        <w:spacing w:after="60"/>
         <w:contextualSpacing w:val="0"/>
       </w:pPr>
       <w:r>
@@ -294,14 +382,50 @@
     </w:p>
     <w:p>
       <w:pPr>
-        <w:spacing w:afterLines="60" w:after="144"/>
-      </w:pPr>
-    </w:p>
-    <w:p>
-      <w:pPr>
-        <w:spacing w:afterLines="60" w:after="144"/>
-      </w:pPr>
-      <w:r>
+        <w:spacing w:after="60"/>
+      </w:pPr>
+    </w:p>
+    <w:p>
+      <w:pPr>
+        <w:spacing w:after="60"/>
+      </w:pPr>
+      <w:r>
+        <w:t>Operationalization</w:t>
+      </w:r>
+    </w:p>
+    <w:p>
+      <w:pPr>
+        <w:pStyle w:val="ListParagraph"/>
+        <w:numPr>
+          <w:ilvl w:val="0"/>
+          <w:numId w:val="7"/>
+        </w:numPr>
+        <w:spacing w:after="60"/>
+        <w:contextualSpacing w:val="0"/>
+      </w:pPr>
+      <w:r>
+        <w:t xml:space="preserve">Neighborhood is operationalized as eligibility for membership in </w:t>
+      </w:r>
+      <w:proofErr w:type="gramStart"/>
+      <w:r>
+        <w:t>an</w:t>
+      </w:r>
+      <w:proofErr w:type="gramEnd"/>
+      <w:r>
+        <w:t xml:space="preserve"> neighborhood association in one of the three (3) selected neighborhoods.</w:t>
+      </w:r>
+    </w:p>
+    <w:p>
+      <w:pPr>
+        <w:spacing w:after="60"/>
+      </w:pPr>
+    </w:p>
+    <w:p>
+      <w:pPr>
+        <w:spacing w:after="60"/>
+      </w:pPr>
+      <w:r>
+        <w:lastRenderedPageBreak/>
         <w:t>Theories and Frameworks</w:t>
       </w:r>
     </w:p>
@@ -312,11 +436,17 @@
           <w:ilvl w:val="0"/>
           <w:numId w:val="5"/>
         </w:numPr>
-        <w:spacing w:afterLines="60" w:after="144"/>
-        <w:contextualSpacing w:val="0"/>
-      </w:pPr>
-      <w:r>
-        <w:t>Civic frames defined in terms of behaviors and cultural expectations that either conform to or violated community standards.</w:t>
+        <w:spacing w:after="60"/>
+        <w:contextualSpacing w:val="0"/>
+      </w:pPr>
+      <w:r>
+        <w:t xml:space="preserve">Civic frames </w:t>
+      </w:r>
+      <w:r>
+        <w:t xml:space="preserve">are </w:t>
+      </w:r>
+      <w:r>
+        <w:t>defined in terms of behaviors and cultural expectations that either conform to or violated community standards.</w:t>
       </w:r>
     </w:p>
     <w:p>
@@ -326,22 +456,21 @@
           <w:ilvl w:val="1"/>
           <w:numId w:val="5"/>
         </w:numPr>
-        <w:spacing w:afterLines="60" w:after="144"/>
-        <w:contextualSpacing w:val="0"/>
-      </w:pPr>
-      <w:r>
-        <w:lastRenderedPageBreak/>
+        <w:spacing w:after="60"/>
+        <w:contextualSpacing w:val="0"/>
+      </w:pPr>
+      <w:r>
         <w:t>Civic frames defined in this manner still encode race, class, and other forms of physical and socioeconomic differences even though they don’t explicitly attest to do so.</w:t>
       </w:r>
     </w:p>
     <w:p>
       <w:pPr>
-        <w:spacing w:afterLines="60" w:after="144"/>
-      </w:pPr>
-    </w:p>
-    <w:p>
-      <w:pPr>
-        <w:spacing w:afterLines="60" w:after="144"/>
+        <w:spacing w:after="60"/>
+      </w:pPr>
+    </w:p>
+    <w:p>
+      <w:pPr>
+        <w:spacing w:after="60"/>
       </w:pPr>
       <w:r>
         <w:t>Claims</w:t>
@@ -354,7 +483,7 @@
           <w:ilvl w:val="0"/>
           <w:numId w:val="1"/>
         </w:numPr>
-        <w:spacing w:afterLines="60" w:after="144"/>
+        <w:spacing w:after="60"/>
         <w:contextualSpacing w:val="0"/>
       </w:pPr>
       <w:r>
@@ -368,7 +497,7 @@
           <w:ilvl w:val="1"/>
           <w:numId w:val="1"/>
         </w:numPr>
-        <w:spacing w:afterLines="60" w:after="144"/>
+        <w:spacing w:after="60"/>
         <w:contextualSpacing w:val="0"/>
       </w:pPr>
       <w:r>
@@ -382,7 +511,7 @@
           <w:ilvl w:val="2"/>
           <w:numId w:val="1"/>
         </w:numPr>
-        <w:spacing w:afterLines="60" w:after="144"/>
+        <w:spacing w:after="60"/>
         <w:contextualSpacing w:val="0"/>
       </w:pPr>
       <w:r>
@@ -396,7 +525,7 @@
           <w:ilvl w:val="0"/>
           <w:numId w:val="1"/>
         </w:numPr>
-        <w:spacing w:afterLines="60" w:after="144"/>
+        <w:spacing w:after="60"/>
         <w:contextualSpacing w:val="0"/>
       </w:pPr>
       <w:r>
@@ -410,7 +539,7 @@
           <w:ilvl w:val="1"/>
           <w:numId w:val="1"/>
         </w:numPr>
-        <w:spacing w:afterLines="60" w:after="144"/>
+        <w:spacing w:after="60"/>
         <w:contextualSpacing w:val="0"/>
       </w:pPr>
       <w:r>
@@ -424,7 +553,7 @@
           <w:ilvl w:val="2"/>
           <w:numId w:val="1"/>
         </w:numPr>
-        <w:spacing w:afterLines="60" w:after="144"/>
+        <w:spacing w:after="60"/>
         <w:contextualSpacing w:val="0"/>
       </w:pPr>
       <w:r>
@@ -433,14 +562,12 @@
     </w:p>
     <w:p>
       <w:pPr>
-        <w:spacing w:afterLines="60" w:after="144"/>
-      </w:pPr>
-      <w:bookmarkStart w:id="0" w:name="_GoBack"/>
-      <w:bookmarkEnd w:id="0"/>
-    </w:p>
-    <w:p>
-      <w:pPr>
-        <w:spacing w:afterLines="60" w:after="144"/>
+        <w:spacing w:after="60"/>
+      </w:pPr>
+    </w:p>
+    <w:p>
+      <w:pPr>
+        <w:spacing w:after="60"/>
       </w:pPr>
       <w:r>
         <w:t>Sample Frame</w:t>
@@ -453,7 +580,7 @@
           <w:ilvl w:val="0"/>
           <w:numId w:val="2"/>
         </w:numPr>
-        <w:spacing w:afterLines="60" w:after="144"/>
+        <w:spacing w:after="60"/>
         <w:contextualSpacing w:val="0"/>
       </w:pPr>
       <w:r>
@@ -482,7 +609,7 @@
           <w:ilvl w:val="1"/>
           <w:numId w:val="2"/>
         </w:numPr>
-        <w:spacing w:afterLines="60" w:after="144"/>
+        <w:spacing w:after="60"/>
         <w:contextualSpacing w:val="0"/>
       </w:pPr>
       <w:r>
@@ -496,7 +623,7 @@
           <w:ilvl w:val="1"/>
           <w:numId w:val="2"/>
         </w:numPr>
-        <w:spacing w:afterLines="60" w:after="144"/>
+        <w:spacing w:after="60"/>
         <w:contextualSpacing w:val="0"/>
       </w:pPr>
       <w:r>
@@ -510,7 +637,7 @@
           <w:ilvl w:val="1"/>
           <w:numId w:val="2"/>
         </w:numPr>
-        <w:spacing w:afterLines="60" w:after="144"/>
+        <w:spacing w:after="60"/>
         <w:contextualSpacing w:val="0"/>
       </w:pPr>
       <w:r>
@@ -519,12 +646,12 @@
     </w:p>
     <w:p>
       <w:pPr>
-        <w:spacing w:afterLines="60" w:after="144"/>
-      </w:pPr>
-    </w:p>
-    <w:p>
-      <w:pPr>
-        <w:spacing w:afterLines="60" w:after="144"/>
+        <w:spacing w:after="60"/>
+      </w:pPr>
+    </w:p>
+    <w:p>
+      <w:pPr>
+        <w:spacing w:after="60"/>
       </w:pPr>
       <w:r>
         <w:t>Data Collection</w:t>
@@ -537,7 +664,7 @@
           <w:ilvl w:val="0"/>
           <w:numId w:val="2"/>
         </w:numPr>
-        <w:spacing w:afterLines="60" w:after="144"/>
+        <w:spacing w:after="60"/>
         <w:contextualSpacing w:val="0"/>
       </w:pPr>
       <w:r>
@@ -551,7 +678,7 @@
           <w:ilvl w:val="1"/>
           <w:numId w:val="2"/>
         </w:numPr>
-        <w:spacing w:afterLines="60" w:after="144"/>
+        <w:spacing w:after="60"/>
         <w:contextualSpacing w:val="0"/>
       </w:pPr>
       <w:r>
@@ -565,7 +692,7 @@
           <w:ilvl w:val="1"/>
           <w:numId w:val="2"/>
         </w:numPr>
-        <w:spacing w:afterLines="60" w:after="144"/>
+        <w:spacing w:after="60"/>
         <w:contextualSpacing w:val="0"/>
       </w:pPr>
       <w:r>
@@ -579,7 +706,7 @@
           <w:ilvl w:val="1"/>
           <w:numId w:val="2"/>
         </w:numPr>
-        <w:spacing w:afterLines="60" w:after="144"/>
+        <w:spacing w:after="60"/>
         <w:contextualSpacing w:val="0"/>
       </w:pPr>
       <w:r>
@@ -593,7 +720,7 @@
           <w:ilvl w:val="1"/>
           <w:numId w:val="2"/>
         </w:numPr>
-        <w:spacing w:afterLines="60" w:after="144"/>
+        <w:spacing w:after="60"/>
         <w:contextualSpacing w:val="0"/>
       </w:pPr>
       <w:r>
@@ -607,7 +734,7 @@
           <w:ilvl w:val="1"/>
           <w:numId w:val="2"/>
         </w:numPr>
-        <w:spacing w:afterLines="60" w:after="144"/>
+        <w:spacing w:after="60"/>
         <w:contextualSpacing w:val="0"/>
       </w:pPr>
       <w:r>
@@ -621,7 +748,7 @@
           <w:ilvl w:val="1"/>
           <w:numId w:val="2"/>
         </w:numPr>
-        <w:spacing w:afterLines="60" w:after="144"/>
+        <w:spacing w:after="60"/>
         <w:contextualSpacing w:val="0"/>
       </w:pPr>
       <w:r>
@@ -635,7 +762,7 @@
           <w:ilvl w:val="1"/>
           <w:numId w:val="2"/>
         </w:numPr>
-        <w:spacing w:afterLines="60" w:after="144"/>
+        <w:spacing w:after="60"/>
         <w:contextualSpacing w:val="0"/>
       </w:pPr>
       <w:r>
@@ -649,7 +776,7 @@
           <w:ilvl w:val="1"/>
           <w:numId w:val="2"/>
         </w:numPr>
-        <w:spacing w:afterLines="60" w:after="144"/>
+        <w:spacing w:after="60"/>
         <w:contextualSpacing w:val="0"/>
       </w:pPr>
       <w:r>
@@ -663,7 +790,7 @@
           <w:ilvl w:val="1"/>
           <w:numId w:val="2"/>
         </w:numPr>
-        <w:spacing w:afterLines="60" w:after="144"/>
+        <w:spacing w:after="60"/>
         <w:contextualSpacing w:val="0"/>
       </w:pPr>
       <w:r>
@@ -677,7 +804,7 @@
           <w:ilvl w:val="1"/>
           <w:numId w:val="2"/>
         </w:numPr>
-        <w:spacing w:afterLines="60" w:after="144"/>
+        <w:spacing w:after="60"/>
         <w:contextualSpacing w:val="0"/>
       </w:pPr>
       <w:r>
@@ -691,7 +818,7 @@
           <w:ilvl w:val="0"/>
           <w:numId w:val="2"/>
         </w:numPr>
-        <w:spacing w:afterLines="60" w:after="144"/>
+        <w:spacing w:after="60"/>
         <w:contextualSpacing w:val="0"/>
       </w:pPr>
       <w:r>
@@ -700,12 +827,12 @@
     </w:p>
     <w:p>
       <w:pPr>
-        <w:spacing w:afterLines="60" w:after="144"/>
-      </w:pPr>
-    </w:p>
-    <w:p>
-      <w:pPr>
-        <w:spacing w:afterLines="60" w:after="144"/>
+        <w:spacing w:after="60"/>
+      </w:pPr>
+    </w:p>
+    <w:p>
+      <w:pPr>
+        <w:spacing w:after="60"/>
       </w:pPr>
       <w:r>
         <w:t>Data</w:t>
@@ -718,7 +845,7 @@
           <w:ilvl w:val="0"/>
           <w:numId w:val="4"/>
         </w:numPr>
-        <w:spacing w:afterLines="60" w:after="144"/>
+        <w:spacing w:after="60"/>
         <w:contextualSpacing w:val="0"/>
       </w:pPr>
       <w:r>
@@ -735,7 +862,7 @@
           <w:ilvl w:val="1"/>
           <w:numId w:val="4"/>
         </w:numPr>
-        <w:spacing w:afterLines="60" w:after="144"/>
+        <w:spacing w:after="60"/>
         <w:contextualSpacing w:val="0"/>
       </w:pPr>
       <w:r>
@@ -758,10 +885,11 @@
           <w:ilvl w:val="1"/>
           <w:numId w:val="4"/>
         </w:numPr>
-        <w:spacing w:afterLines="60" w:after="144"/>
-        <w:contextualSpacing w:val="0"/>
-      </w:pPr>
-      <w:r>
+        <w:spacing w:after="60"/>
+        <w:contextualSpacing w:val="0"/>
+      </w:pPr>
+      <w:r>
+        <w:lastRenderedPageBreak/>
         <w:t>n</w:t>
       </w:r>
       <w:r>
@@ -776,7 +904,12 @@
     </w:p>
     <w:p>
       <w:pPr>
-        <w:spacing w:afterLines="60" w:after="144"/>
+        <w:spacing w:after="60"/>
+      </w:pPr>
+    </w:p>
+    <w:p>
+      <w:pPr>
+        <w:spacing w:after="60"/>
       </w:pPr>
       <w:r>
         <w:t>Analysis</w:t>
@@ -789,7 +922,7 @@
           <w:ilvl w:val="0"/>
           <w:numId w:val="4"/>
         </w:numPr>
-        <w:spacing w:afterLines="60" w:after="144"/>
+        <w:spacing w:after="60"/>
         <w:contextualSpacing w:val="0"/>
       </w:pPr>
       <w:r>
@@ -811,7 +944,7 @@
           <w:ilvl w:val="1"/>
           <w:numId w:val="4"/>
         </w:numPr>
-        <w:spacing w:afterLines="60" w:after="144"/>
+        <w:spacing w:after="60"/>
         <w:contextualSpacing w:val="0"/>
       </w:pPr>
       <w:r>
@@ -825,7 +958,7 @@
           <w:ilvl w:val="1"/>
           <w:numId w:val="4"/>
         </w:numPr>
-        <w:spacing w:afterLines="60" w:after="144"/>
+        <w:spacing w:after="60"/>
         <w:contextualSpacing w:val="0"/>
       </w:pPr>
       <w:r>
@@ -839,7 +972,7 @@
           <w:ilvl w:val="1"/>
           <w:numId w:val="4"/>
         </w:numPr>
-        <w:spacing w:afterLines="60" w:after="144"/>
+        <w:spacing w:after="60"/>
         <w:contextualSpacing w:val="0"/>
       </w:pPr>
       <w:r>
@@ -853,7 +986,7 @@
           <w:ilvl w:val="1"/>
           <w:numId w:val="4"/>
         </w:numPr>
-        <w:spacing w:afterLines="60" w:after="144"/>
+        <w:spacing w:after="60"/>
         <w:contextualSpacing w:val="0"/>
       </w:pPr>
       <w:r>
@@ -862,12 +995,113 @@
     </w:p>
     <w:p>
       <w:pPr>
-        <w:spacing w:afterLines="60" w:after="144"/>
-      </w:pPr>
-    </w:p>
-    <w:p>
-      <w:pPr>
-        <w:spacing w:afterLines="60" w:after="144"/>
+        <w:spacing w:after="60"/>
+      </w:pPr>
+    </w:p>
+    <w:p>
+      <w:pPr>
+        <w:spacing w:after="60"/>
+      </w:pPr>
+      <w:r>
+        <w:t>Findings</w:t>
+      </w:r>
+    </w:p>
+    <w:p>
+      <w:pPr>
+        <w:pStyle w:val="ListParagraph"/>
+        <w:numPr>
+          <w:ilvl w:val="0"/>
+          <w:numId w:val="4"/>
+        </w:numPr>
+        <w:spacing w:after="60"/>
+        <w:contextualSpacing w:val="0"/>
+      </w:pPr>
+      <w:r>
+        <w:t>Claim</w:t>
+      </w:r>
+      <w:r>
+        <w:t xml:space="preserve"> (interpretation)</w:t>
+      </w:r>
+      <w:r>
+        <w:t>: Residents of historically homogeneous urban neighborhoods experience a tension between their ideal of diversity and the daily experiences of difference on the neighborhood level.</w:t>
+      </w:r>
+    </w:p>
+    <w:p>
+      <w:pPr>
+        <w:pStyle w:val="ListParagraph"/>
+        <w:numPr>
+          <w:ilvl w:val="0"/>
+          <w:numId w:val="4"/>
+        </w:numPr>
+        <w:spacing w:after="60"/>
+        <w:contextualSpacing w:val="0"/>
+      </w:pPr>
+      <w:r>
+        <w:t>Claim</w:t>
+      </w:r>
+      <w:r>
+        <w:t xml:space="preserve"> (definition)</w:t>
+      </w:r>
+      <w:r>
+        <w:t xml:space="preserve">: Happy talk about diversity </w:t>
+      </w:r>
+      <w:r>
+        <w:t>ignores structural inequalities related to demographic difference.</w:t>
+      </w:r>
+    </w:p>
+    <w:p>
+      <w:pPr>
+        <w:pStyle w:val="ListParagraph"/>
+        <w:numPr>
+          <w:ilvl w:val="0"/>
+          <w:numId w:val="4"/>
+        </w:numPr>
+        <w:spacing w:after="60"/>
+        <w:contextualSpacing w:val="0"/>
+      </w:pPr>
+      <w:r>
+        <w:t>Claim (definition): Civic talk about diversity maintains power division and structural inequalities that correlate with demographic differences even though it is seemingly neutral.</w:t>
+      </w:r>
+    </w:p>
+    <w:p>
+      <w:pPr>
+        <w:pStyle w:val="ListParagraph"/>
+        <w:numPr>
+          <w:ilvl w:val="0"/>
+          <w:numId w:val="4"/>
+        </w:numPr>
+        <w:spacing w:after="60"/>
+        <w:contextualSpacing w:val="0"/>
+      </w:pPr>
+      <w:r>
+        <w:t>Claim (definition): Civic talk is structured around two discursive frames, social order and civic engagement, both of which emphasize residents’ investment in the neighborhood.</w:t>
+      </w:r>
+      <w:r>
+        <w:t xml:space="preserve"> </w:t>
+      </w:r>
+    </w:p>
+    <w:p>
+      <w:pPr>
+        <w:pStyle w:val="ListParagraph"/>
+        <w:numPr>
+          <w:ilvl w:val="0"/>
+          <w:numId w:val="4"/>
+        </w:numPr>
+        <w:spacing w:after="60"/>
+        <w:contextualSpacing w:val="0"/>
+      </w:pPr>
+      <w:r>
+        <w:t>Claim (interpretation): Civic talk varies across neighborhood context (i.e., neighborhood specific attributes).</w:t>
+      </w:r>
+    </w:p>
+    <w:p>
+      <w:pPr>
+        <w:spacing w:after="60"/>
+      </w:pPr>
+    </w:p>
+    <w:p>
+      <w:pPr>
+        <w:spacing w:after="60"/>
       </w:pPr>
       <w:r>
         <w:t>Questions About the Research</w:t>
@@ -880,7 +1114,7 @@
           <w:ilvl w:val="0"/>
           <w:numId w:val="2"/>
         </w:numPr>
-        <w:spacing w:afterLines="60" w:after="144"/>
+        <w:spacing w:after="60"/>
         <w:contextualSpacing w:val="0"/>
       </w:pPr>
       <w:r>
@@ -900,7 +1134,7 @@
           <w:ilvl w:val="0"/>
           <w:numId w:val="2"/>
         </w:numPr>
-        <w:spacing w:afterLines="60" w:after="144"/>
+        <w:spacing w:after="60"/>
         <w:contextualSpacing w:val="0"/>
       </w:pPr>
       <w:r>
@@ -914,11 +1148,66 @@
           <w:ilvl w:val="0"/>
           <w:numId w:val="2"/>
         </w:numPr>
-        <w:spacing w:afterLines="60" w:after="144"/>
+        <w:spacing w:after="60"/>
         <w:contextualSpacing w:val="0"/>
       </w:pPr>
       <w:r>
         <w:t>At what point is a social expectation deemed to be a community standard?</w:t>
+      </w:r>
+    </w:p>
+    <w:p>
+      <w:pPr>
+        <w:spacing w:after="60"/>
+      </w:pPr>
+    </w:p>
+    <w:p>
+      <w:pPr>
+        <w:spacing w:after="60"/>
+      </w:pPr>
+      <w:r>
+        <w:t>Observations About the Research</w:t>
+      </w:r>
+    </w:p>
+    <w:p>
+      <w:pPr>
+        <w:pStyle w:val="ListParagraph"/>
+        <w:numPr>
+          <w:ilvl w:val="0"/>
+          <w:numId w:val="6"/>
+        </w:numPr>
+        <w:spacing w:after="60"/>
+        <w:contextualSpacing w:val="0"/>
+      </w:pPr>
+      <w:r>
+        <w:t>The selection of sample neighborhoods itself seems to ascribe to or reinforce stereotypes of race and class associations.</w:t>
+      </w:r>
+    </w:p>
+    <w:p>
+      <w:pPr>
+        <w:pStyle w:val="ListParagraph"/>
+        <w:numPr>
+          <w:ilvl w:val="0"/>
+          <w:numId w:val="6"/>
+        </w:numPr>
+        <w:spacing w:after="60"/>
+        <w:contextualSpacing w:val="0"/>
+      </w:pPr>
+      <w:r>
+        <w:t>The selection of sample neighborhoods does not facilitate reasonable comparisons.</w:t>
+      </w:r>
+    </w:p>
+    <w:p>
+      <w:pPr>
+        <w:pStyle w:val="ListParagraph"/>
+        <w:numPr>
+          <w:ilvl w:val="0"/>
+          <w:numId w:val="6"/>
+        </w:numPr>
+        <w:spacing w:after="60"/>
+        <w:contextualSpacing w:val="0"/>
+      </w:pPr>
+      <w:r>
+        <w:t>The authors do not provide any significant evidence for the claims in the study’s findings; there is no way to tell if the examples provided are truly representative of the respondents or to independently analyze the data.</w:t>
       </w:r>
     </w:p>
     <w:sectPr>
@@ -1349,7 +1638,7 @@
   <w:abstractNum w:abstractNumId="3" w15:restartNumberingAfterBreak="0">
     <w:nsid w:val="5A41343F"/>
     <w:multiLevelType w:val="hybridMultilevel"/>
-    <w:tmpl w:val="F08E3940"/>
+    <w:tmpl w:val="BC582B26"/>
     <w:lvl w:ilvl="0" w:tplc="04090001">
       <w:start w:val="1"/>
       <w:numFmt w:val="bullet"/>
@@ -1374,7 +1663,7 @@
         <w:rFonts w:ascii="Courier New" w:hAnsi="Courier New" w:cs="Courier New" w:hint="default"/>
       </w:rPr>
     </w:lvl>
-    <w:lvl w:ilvl="2" w:tplc="04090005" w:tentative="1">
+    <w:lvl w:ilvl="2" w:tplc="04090005">
       <w:start w:val="1"/>
       <w:numFmt w:val="bullet"/>
       <w:lvlText w:val=""/>
@@ -1460,6 +1749,119 @@
     </w:lvl>
   </w:abstractNum>
   <w:abstractNum w:abstractNumId="4" w15:restartNumberingAfterBreak="0">
+    <w:nsid w:val="6B4B760D"/>
+    <w:multiLevelType w:val="hybridMultilevel"/>
+    <w:tmpl w:val="44BA19A2"/>
+    <w:lvl w:ilvl="0" w:tplc="04090001">
+      <w:start w:val="1"/>
+      <w:numFmt w:val="bullet"/>
+      <w:lvlText w:val=""/>
+      <w:lvlJc w:val="left"/>
+      <w:pPr>
+        <w:ind w:left="720" w:hanging="360"/>
+      </w:pPr>
+      <w:rPr>
+        <w:rFonts w:ascii="Symbol" w:hAnsi="Symbol" w:hint="default"/>
+      </w:rPr>
+    </w:lvl>
+    <w:lvl w:ilvl="1" w:tplc="04090003" w:tentative="1">
+      <w:start w:val="1"/>
+      <w:numFmt w:val="bullet"/>
+      <w:lvlText w:val="o"/>
+      <w:lvlJc w:val="left"/>
+      <w:pPr>
+        <w:ind w:left="1440" w:hanging="360"/>
+      </w:pPr>
+      <w:rPr>
+        <w:rFonts w:ascii="Courier New" w:hAnsi="Courier New" w:cs="Courier New" w:hint="default"/>
+      </w:rPr>
+    </w:lvl>
+    <w:lvl w:ilvl="2" w:tplc="04090005" w:tentative="1">
+      <w:start w:val="1"/>
+      <w:numFmt w:val="bullet"/>
+      <w:lvlText w:val=""/>
+      <w:lvlJc w:val="left"/>
+      <w:pPr>
+        <w:ind w:left="2160" w:hanging="360"/>
+      </w:pPr>
+      <w:rPr>
+        <w:rFonts w:ascii="Wingdings" w:hAnsi="Wingdings" w:hint="default"/>
+      </w:rPr>
+    </w:lvl>
+    <w:lvl w:ilvl="3" w:tplc="04090001" w:tentative="1">
+      <w:start w:val="1"/>
+      <w:numFmt w:val="bullet"/>
+      <w:lvlText w:val=""/>
+      <w:lvlJc w:val="left"/>
+      <w:pPr>
+        <w:ind w:left="2880" w:hanging="360"/>
+      </w:pPr>
+      <w:rPr>
+        <w:rFonts w:ascii="Symbol" w:hAnsi="Symbol" w:hint="default"/>
+      </w:rPr>
+    </w:lvl>
+    <w:lvl w:ilvl="4" w:tplc="04090003" w:tentative="1">
+      <w:start w:val="1"/>
+      <w:numFmt w:val="bullet"/>
+      <w:lvlText w:val="o"/>
+      <w:lvlJc w:val="left"/>
+      <w:pPr>
+        <w:ind w:left="3600" w:hanging="360"/>
+      </w:pPr>
+      <w:rPr>
+        <w:rFonts w:ascii="Courier New" w:hAnsi="Courier New" w:cs="Courier New" w:hint="default"/>
+      </w:rPr>
+    </w:lvl>
+    <w:lvl w:ilvl="5" w:tplc="04090005" w:tentative="1">
+      <w:start w:val="1"/>
+      <w:numFmt w:val="bullet"/>
+      <w:lvlText w:val=""/>
+      <w:lvlJc w:val="left"/>
+      <w:pPr>
+        <w:ind w:left="4320" w:hanging="360"/>
+      </w:pPr>
+      <w:rPr>
+        <w:rFonts w:ascii="Wingdings" w:hAnsi="Wingdings" w:hint="default"/>
+      </w:rPr>
+    </w:lvl>
+    <w:lvl w:ilvl="6" w:tplc="04090001" w:tentative="1">
+      <w:start w:val="1"/>
+      <w:numFmt w:val="bullet"/>
+      <w:lvlText w:val=""/>
+      <w:lvlJc w:val="left"/>
+      <w:pPr>
+        <w:ind w:left="5040" w:hanging="360"/>
+      </w:pPr>
+      <w:rPr>
+        <w:rFonts w:ascii="Symbol" w:hAnsi="Symbol" w:hint="default"/>
+      </w:rPr>
+    </w:lvl>
+    <w:lvl w:ilvl="7" w:tplc="04090003" w:tentative="1">
+      <w:start w:val="1"/>
+      <w:numFmt w:val="bullet"/>
+      <w:lvlText w:val="o"/>
+      <w:lvlJc w:val="left"/>
+      <w:pPr>
+        <w:ind w:left="5760" w:hanging="360"/>
+      </w:pPr>
+      <w:rPr>
+        <w:rFonts w:ascii="Courier New" w:hAnsi="Courier New" w:cs="Courier New" w:hint="default"/>
+      </w:rPr>
+    </w:lvl>
+    <w:lvl w:ilvl="8" w:tplc="04090005" w:tentative="1">
+      <w:start w:val="1"/>
+      <w:numFmt w:val="bullet"/>
+      <w:lvlText w:val=""/>
+      <w:lvlJc w:val="left"/>
+      <w:pPr>
+        <w:ind w:left="6480" w:hanging="360"/>
+      </w:pPr>
+      <w:rPr>
+        <w:rFonts w:ascii="Wingdings" w:hAnsi="Wingdings" w:hint="default"/>
+      </w:rPr>
+    </w:lvl>
+  </w:abstractNum>
+  <w:abstractNum w:abstractNumId="5" w15:restartNumberingAfterBreak="0">
     <w:nsid w:val="75087343"/>
     <w:multiLevelType w:val="hybridMultilevel"/>
     <w:tmpl w:val="3CD8889C"/>
@@ -1476,6 +1878,119 @@
       </w:rPr>
     </w:lvl>
     <w:lvl w:ilvl="1" w:tplc="04090003">
+      <w:start w:val="1"/>
+      <w:numFmt w:val="bullet"/>
+      <w:lvlText w:val="o"/>
+      <w:lvlJc w:val="left"/>
+      <w:pPr>
+        <w:ind w:left="1440" w:hanging="360"/>
+      </w:pPr>
+      <w:rPr>
+        <w:rFonts w:ascii="Courier New" w:hAnsi="Courier New" w:cs="Courier New" w:hint="default"/>
+      </w:rPr>
+    </w:lvl>
+    <w:lvl w:ilvl="2" w:tplc="04090005" w:tentative="1">
+      <w:start w:val="1"/>
+      <w:numFmt w:val="bullet"/>
+      <w:lvlText w:val=""/>
+      <w:lvlJc w:val="left"/>
+      <w:pPr>
+        <w:ind w:left="2160" w:hanging="360"/>
+      </w:pPr>
+      <w:rPr>
+        <w:rFonts w:ascii="Wingdings" w:hAnsi="Wingdings" w:hint="default"/>
+      </w:rPr>
+    </w:lvl>
+    <w:lvl w:ilvl="3" w:tplc="04090001" w:tentative="1">
+      <w:start w:val="1"/>
+      <w:numFmt w:val="bullet"/>
+      <w:lvlText w:val=""/>
+      <w:lvlJc w:val="left"/>
+      <w:pPr>
+        <w:ind w:left="2880" w:hanging="360"/>
+      </w:pPr>
+      <w:rPr>
+        <w:rFonts w:ascii="Symbol" w:hAnsi="Symbol" w:hint="default"/>
+      </w:rPr>
+    </w:lvl>
+    <w:lvl w:ilvl="4" w:tplc="04090003" w:tentative="1">
+      <w:start w:val="1"/>
+      <w:numFmt w:val="bullet"/>
+      <w:lvlText w:val="o"/>
+      <w:lvlJc w:val="left"/>
+      <w:pPr>
+        <w:ind w:left="3600" w:hanging="360"/>
+      </w:pPr>
+      <w:rPr>
+        <w:rFonts w:ascii="Courier New" w:hAnsi="Courier New" w:cs="Courier New" w:hint="default"/>
+      </w:rPr>
+    </w:lvl>
+    <w:lvl w:ilvl="5" w:tplc="04090005" w:tentative="1">
+      <w:start w:val="1"/>
+      <w:numFmt w:val="bullet"/>
+      <w:lvlText w:val=""/>
+      <w:lvlJc w:val="left"/>
+      <w:pPr>
+        <w:ind w:left="4320" w:hanging="360"/>
+      </w:pPr>
+      <w:rPr>
+        <w:rFonts w:ascii="Wingdings" w:hAnsi="Wingdings" w:hint="default"/>
+      </w:rPr>
+    </w:lvl>
+    <w:lvl w:ilvl="6" w:tplc="04090001" w:tentative="1">
+      <w:start w:val="1"/>
+      <w:numFmt w:val="bullet"/>
+      <w:lvlText w:val=""/>
+      <w:lvlJc w:val="left"/>
+      <w:pPr>
+        <w:ind w:left="5040" w:hanging="360"/>
+      </w:pPr>
+      <w:rPr>
+        <w:rFonts w:ascii="Symbol" w:hAnsi="Symbol" w:hint="default"/>
+      </w:rPr>
+    </w:lvl>
+    <w:lvl w:ilvl="7" w:tplc="04090003" w:tentative="1">
+      <w:start w:val="1"/>
+      <w:numFmt w:val="bullet"/>
+      <w:lvlText w:val="o"/>
+      <w:lvlJc w:val="left"/>
+      <w:pPr>
+        <w:ind w:left="5760" w:hanging="360"/>
+      </w:pPr>
+      <w:rPr>
+        <w:rFonts w:ascii="Courier New" w:hAnsi="Courier New" w:cs="Courier New" w:hint="default"/>
+      </w:rPr>
+    </w:lvl>
+    <w:lvl w:ilvl="8" w:tplc="04090005" w:tentative="1">
+      <w:start w:val="1"/>
+      <w:numFmt w:val="bullet"/>
+      <w:lvlText w:val=""/>
+      <w:lvlJc w:val="left"/>
+      <w:pPr>
+        <w:ind w:left="6480" w:hanging="360"/>
+      </w:pPr>
+      <w:rPr>
+        <w:rFonts w:ascii="Wingdings" w:hAnsi="Wingdings" w:hint="default"/>
+      </w:rPr>
+    </w:lvl>
+  </w:abstractNum>
+  <w:abstractNum w:abstractNumId="6" w15:restartNumberingAfterBreak="0">
+    <w:nsid w:val="7C907548"/>
+    <w:multiLevelType w:val="hybridMultilevel"/>
+    <w:tmpl w:val="2E2CB0B0"/>
+    <w:lvl w:ilvl="0" w:tplc="04090001">
+      <w:start w:val="1"/>
+      <w:numFmt w:val="bullet"/>
+      <w:lvlText w:val=""/>
+      <w:lvlJc w:val="left"/>
+      <w:pPr>
+        <w:ind w:left="720" w:hanging="360"/>
+      </w:pPr>
+      <w:rPr>
+        <w:rFonts w:ascii="Symbol" w:hAnsi="Symbol" w:hint="default"/>
+      </w:rPr>
+    </w:lvl>
+    <w:lvl w:ilvl="1" w:tplc="04090003" w:tentative="1">
       <w:start w:val="1"/>
       <w:numFmt w:val="bullet"/>
       <w:lvlText w:val="o"/>
@@ -1576,7 +2091,7 @@
     <w:abstractNumId w:val="1"/>
   </w:num>
   <w:num w:numId="2">
-    <w:abstractNumId w:val="4"/>
+    <w:abstractNumId w:val="5"/>
   </w:num>
   <w:num w:numId="3">
     <w:abstractNumId w:val="0"/>
@@ -1586,6 +2101,12 @@
   </w:num>
   <w:num w:numId="5">
     <w:abstractNumId w:val="2"/>
+  </w:num>
+  <w:num w:numId="6">
+    <w:abstractNumId w:val="6"/>
+  </w:num>
+  <w:num w:numId="7">
+    <w:abstractNumId w:val="4"/>
   </w:num>
 </w:numbering>
 </file>

</xml_diff>

<commit_message>
Updated notes on Hoekstra & Gerteis (2019)
</commit_message>
<xml_diff>
--- a/Notes/HoekstraGerteis_2019_The-civic-side-of-diversity_Notes.docx
+++ b/Notes/HoekstraGerteis_2019_The-civic-side-of-diversity_Notes.docx
@@ -6,278 +6,309 @@
       <w:pPr>
         <w:spacing w:after="60"/>
       </w:pPr>
+      <w:r>
+        <w:t>Research Question(s)</w:t>
+      </w:r>
+    </w:p>
+    <w:p>
+      <w:pPr>
+        <w:pStyle w:val="ListParagraph"/>
+        <w:numPr>
+          <w:ilvl w:val="0"/>
+          <w:numId w:val="1"/>
+        </w:numPr>
+        <w:spacing w:after="60"/>
+        <w:contextualSpacing w:val="0"/>
+      </w:pPr>
+      <w:r>
+        <w:t>What are the characteristics of the civic</w:t>
+      </w:r>
+      <w:r>
+        <w:t xml:space="preserve"> frames that </w:t>
+      </w:r>
+      <w:r>
+        <w:t>residents</w:t>
+      </w:r>
+      <w:r>
+        <w:t xml:space="preserve"> of urban communities</w:t>
+      </w:r>
+      <w:r>
+        <w:t xml:space="preserve"> </w:t>
+      </w:r>
+      <w:r>
+        <w:t>use to talk</w:t>
+      </w:r>
+      <w:r>
+        <w:t xml:space="preserve"> about diversity </w:t>
+      </w:r>
+      <w:r>
+        <w:t xml:space="preserve">and </w:t>
+      </w:r>
+      <w:r>
+        <w:t xml:space="preserve">belonging in ways that reinforce traditional neighborhood boundaries and social hierarchies </w:t>
+      </w:r>
+      <w:r>
+        <w:t xml:space="preserve">while still conforming to the residents’ ideals of diversity </w:t>
+      </w:r>
+      <w:r>
+        <w:t>(i.e., civic talk)?</w:t>
+      </w:r>
+    </w:p>
+    <w:p>
+      <w:pPr>
+        <w:spacing w:after="60"/>
+      </w:pPr>
+    </w:p>
+    <w:p>
+      <w:pPr>
+        <w:spacing w:after="60"/>
+      </w:pPr>
+      <w:r>
+        <w:t>Assumptions</w:t>
+      </w:r>
+    </w:p>
+    <w:p>
+      <w:pPr>
+        <w:pStyle w:val="ListParagraph"/>
+        <w:numPr>
+          <w:ilvl w:val="0"/>
+          <w:numId w:val="3"/>
+        </w:numPr>
+        <w:spacing w:after="60"/>
+        <w:contextualSpacing w:val="0"/>
+      </w:pPr>
+      <w:r>
+        <w:t>Residents of a neighborhood use discourse among themselves to define the parameters of community membership along various attributes (e.g., race, class).</w:t>
+      </w:r>
+    </w:p>
+    <w:p>
+      <w:pPr>
+        <w:pStyle w:val="ListParagraph"/>
+        <w:numPr>
+          <w:ilvl w:val="0"/>
+          <w:numId w:val="3"/>
+        </w:numPr>
+        <w:spacing w:after="60"/>
+        <w:contextualSpacing w:val="0"/>
+      </w:pPr>
+      <w:r>
+        <w:t>Community membership is defined in terms of those who are excluded from the community.</w:t>
+      </w:r>
+    </w:p>
+    <w:p>
+      <w:pPr>
+        <w:pStyle w:val="ListParagraph"/>
+        <w:numPr>
+          <w:ilvl w:val="0"/>
+          <w:numId w:val="3"/>
+        </w:numPr>
+        <w:spacing w:after="60"/>
+        <w:contextualSpacing w:val="0"/>
+      </w:pPr>
+      <w:r>
+        <w:t>Residents of a neighborhood frame their discourse in such a way as to minimize any cognitive dissonance that may be caused by differences in their beliefs about diversity and their exclusion of certain individuals from the neighborhood community.</w:t>
+      </w:r>
+    </w:p>
+    <w:p>
+      <w:pPr>
+        <w:spacing w:after="60"/>
+      </w:pPr>
+    </w:p>
+    <w:p>
+      <w:pPr>
+        <w:spacing w:after="60"/>
+      </w:pPr>
+      <w:r>
+        <w:t>Con</w:t>
+      </w:r>
+      <w:r>
+        <w:t>structs</w:t>
+      </w:r>
+    </w:p>
+    <w:p>
+      <w:pPr>
+        <w:pStyle w:val="ListParagraph"/>
+        <w:numPr>
+          <w:ilvl w:val="0"/>
+          <w:numId w:val="1"/>
+        </w:numPr>
+        <w:spacing w:after="60"/>
+        <w:contextualSpacing w:val="0"/>
+      </w:pPr>
+      <w:r>
+        <w:t>Ambivalence</w:t>
+      </w:r>
+    </w:p>
+    <w:p>
+      <w:pPr>
+        <w:pStyle w:val="ListParagraph"/>
+        <w:numPr>
+          <w:ilvl w:val="0"/>
+          <w:numId w:val="1"/>
+        </w:numPr>
+        <w:spacing w:after="60"/>
+        <w:contextualSpacing w:val="0"/>
+      </w:pPr>
+      <w:r>
+        <w:t>Belonging</w:t>
+      </w:r>
+    </w:p>
+    <w:p>
+      <w:pPr>
+        <w:pStyle w:val="ListParagraph"/>
+        <w:numPr>
+          <w:ilvl w:val="0"/>
+          <w:numId w:val="1"/>
+        </w:numPr>
+        <w:spacing w:after="60"/>
+        <w:contextualSpacing w:val="0"/>
+      </w:pPr>
+      <w:r>
+        <w:t>Civic engagement</w:t>
+      </w:r>
+    </w:p>
+    <w:p>
+      <w:pPr>
+        <w:pStyle w:val="ListParagraph"/>
+        <w:numPr>
+          <w:ilvl w:val="0"/>
+          <w:numId w:val="1"/>
+        </w:numPr>
+        <w:spacing w:after="60"/>
+        <w:contextualSpacing w:val="0"/>
+      </w:pPr>
+      <w:r>
+        <w:t>Civic frame</w:t>
+      </w:r>
+    </w:p>
+    <w:p>
+      <w:pPr>
+        <w:pStyle w:val="ListParagraph"/>
+        <w:numPr>
+          <w:ilvl w:val="0"/>
+          <w:numId w:val="1"/>
+        </w:numPr>
+        <w:spacing w:after="60"/>
+        <w:contextualSpacing w:val="0"/>
+      </w:pPr>
+      <w:r>
+        <w:t>Civic talk</w:t>
+      </w:r>
+    </w:p>
+    <w:p>
+      <w:pPr>
+        <w:pStyle w:val="ListParagraph"/>
+        <w:numPr>
+          <w:ilvl w:val="0"/>
+          <w:numId w:val="1"/>
+        </w:numPr>
+        <w:spacing w:after="60"/>
+        <w:contextualSpacing w:val="0"/>
+      </w:pPr>
+      <w:r>
+        <w:t>Diversity</w:t>
+      </w:r>
+    </w:p>
+    <w:p>
+      <w:pPr>
+        <w:pStyle w:val="ListParagraph"/>
+        <w:numPr>
+          <w:ilvl w:val="0"/>
+          <w:numId w:val="1"/>
+        </w:numPr>
+        <w:spacing w:after="60"/>
+        <w:contextualSpacing w:val="0"/>
+      </w:pPr>
+      <w:r>
+        <w:t>Happy talk</w:t>
+      </w:r>
+    </w:p>
+    <w:p>
+      <w:pPr>
+        <w:pStyle w:val="ListParagraph"/>
+        <w:numPr>
+          <w:ilvl w:val="0"/>
+          <w:numId w:val="1"/>
+        </w:numPr>
+        <w:spacing w:after="60"/>
+        <w:contextualSpacing w:val="0"/>
+      </w:pPr>
+      <w:r>
+        <w:t xml:space="preserve">Homogeneity </w:t>
+      </w:r>
+    </w:p>
+    <w:p>
+      <w:pPr>
+        <w:pStyle w:val="ListParagraph"/>
+        <w:numPr>
+          <w:ilvl w:val="0"/>
+          <w:numId w:val="1"/>
+        </w:numPr>
+        <w:spacing w:after="60"/>
+        <w:contextualSpacing w:val="0"/>
+      </w:pPr>
+      <w:r>
+        <w:t>Neighborhood</w:t>
+      </w:r>
+    </w:p>
+    <w:p>
+      <w:pPr>
+        <w:pStyle w:val="ListParagraph"/>
+        <w:numPr>
+          <w:ilvl w:val="0"/>
+          <w:numId w:val="1"/>
+        </w:numPr>
+        <w:spacing w:after="60"/>
+        <w:contextualSpacing w:val="0"/>
+      </w:pPr>
+      <w:r>
+        <w:t>Social order</w:t>
+      </w:r>
+    </w:p>
+    <w:p>
+      <w:pPr>
+        <w:spacing w:after="60"/>
+      </w:pPr>
+    </w:p>
+    <w:p>
+      <w:pPr>
+        <w:spacing w:after="60"/>
+      </w:pPr>
+      <w:r>
+        <w:t>Concepts</w:t>
+      </w:r>
+    </w:p>
+    <w:p>
+      <w:pPr>
+        <w:pStyle w:val="ListParagraph"/>
+        <w:numPr>
+          <w:ilvl w:val="0"/>
+          <w:numId w:val="5"/>
+        </w:numPr>
+        <w:spacing w:after="60"/>
+        <w:contextualSpacing w:val="0"/>
+      </w:pPr>
+      <w:r>
+        <w:t>Civic engagement is defined as involvement in neighborhood organizations.</w:t>
+      </w:r>
+    </w:p>
+    <w:p>
+      <w:pPr>
+        <w:pStyle w:val="ListParagraph"/>
+        <w:numPr>
+          <w:ilvl w:val="0"/>
+          <w:numId w:val="5"/>
+        </w:numPr>
+        <w:spacing w:after="60"/>
+        <w:contextualSpacing w:val="0"/>
+      </w:pPr>
+      <w:r>
+        <w:t>Civic talk is defined as discourse about diversity that maintains power division and structural inequalities that correlate with demograp</w:t>
+      </w:r>
       <w:bookmarkStart w:id="0" w:name="_GoBack"/>
       <w:bookmarkEnd w:id="0"/>
       <w:r>
-        <w:t>Research Question(s)</w:t>
-      </w:r>
-    </w:p>
-    <w:p>
-      <w:pPr>
-        <w:pStyle w:val="ListParagraph"/>
-        <w:numPr>
-          <w:ilvl w:val="0"/>
-          <w:numId w:val="1"/>
-        </w:numPr>
-        <w:spacing w:after="60"/>
-        <w:contextualSpacing w:val="0"/>
-      </w:pPr>
-      <w:r>
-        <w:t>What are the characteristics of the civic</w:t>
-      </w:r>
-      <w:r>
-        <w:t xml:space="preserve"> frames that </w:t>
-      </w:r>
-      <w:r>
-        <w:t>residents</w:t>
-      </w:r>
-      <w:r>
-        <w:t xml:space="preserve"> of urban communities</w:t>
-      </w:r>
-      <w:r>
-        <w:t xml:space="preserve"> </w:t>
-      </w:r>
-      <w:r>
-        <w:t>use to talk</w:t>
-      </w:r>
-      <w:r>
-        <w:t xml:space="preserve"> about diversity </w:t>
-      </w:r>
-      <w:r>
-        <w:t xml:space="preserve">and </w:t>
-      </w:r>
-      <w:r>
-        <w:t xml:space="preserve">belonging in ways that reinforce traditional neighborhood boundaries and social hierarchies </w:t>
-      </w:r>
-      <w:r>
-        <w:t xml:space="preserve">while still conforming to the residents’ ideals of diversity </w:t>
-      </w:r>
-      <w:r>
-        <w:t>(i.e., civic talk)?</w:t>
-      </w:r>
-    </w:p>
-    <w:p>
-      <w:pPr>
-        <w:spacing w:after="60"/>
-      </w:pPr>
-    </w:p>
-    <w:p>
-      <w:pPr>
-        <w:spacing w:after="60"/>
-      </w:pPr>
-      <w:r>
-        <w:t>Assumptions</w:t>
-      </w:r>
-    </w:p>
-    <w:p>
-      <w:pPr>
-        <w:pStyle w:val="ListParagraph"/>
-        <w:numPr>
-          <w:ilvl w:val="0"/>
-          <w:numId w:val="3"/>
-        </w:numPr>
-        <w:spacing w:after="60"/>
-        <w:contextualSpacing w:val="0"/>
-      </w:pPr>
-      <w:r>
-        <w:t>Residents of a neighborhood use discourse among themselves to define the parameters of community membership along various attributes (e.g., race, class).</w:t>
-      </w:r>
-    </w:p>
-    <w:p>
-      <w:pPr>
-        <w:pStyle w:val="ListParagraph"/>
-        <w:numPr>
-          <w:ilvl w:val="0"/>
-          <w:numId w:val="3"/>
-        </w:numPr>
-        <w:spacing w:after="60"/>
-        <w:contextualSpacing w:val="0"/>
-      </w:pPr>
-      <w:r>
-        <w:t>Community membership is defined in terms of those who are excluded from the community.</w:t>
-      </w:r>
-    </w:p>
-    <w:p>
-      <w:pPr>
-        <w:pStyle w:val="ListParagraph"/>
-        <w:numPr>
-          <w:ilvl w:val="0"/>
-          <w:numId w:val="3"/>
-        </w:numPr>
-        <w:spacing w:after="60"/>
-        <w:contextualSpacing w:val="0"/>
-      </w:pPr>
-      <w:r>
-        <w:t>Residents of a neighborhood frame their discourse in such a way as to minimize any cognitive dissonance that may be caused by differences in their beliefs about diversity and their exclusion of certain individuals from the neighborhood community.</w:t>
-      </w:r>
-    </w:p>
-    <w:p>
-      <w:pPr>
-        <w:spacing w:after="60"/>
-      </w:pPr>
-    </w:p>
-    <w:p>
-      <w:pPr>
-        <w:spacing w:after="60"/>
-      </w:pPr>
-      <w:r>
-        <w:t>Con</w:t>
-      </w:r>
-      <w:r>
-        <w:t>structs</w:t>
-      </w:r>
-    </w:p>
-    <w:p>
-      <w:pPr>
-        <w:pStyle w:val="ListParagraph"/>
-        <w:numPr>
-          <w:ilvl w:val="0"/>
-          <w:numId w:val="1"/>
-        </w:numPr>
-        <w:spacing w:after="60"/>
-        <w:contextualSpacing w:val="0"/>
-      </w:pPr>
-      <w:r>
-        <w:t>Ambivalence</w:t>
-      </w:r>
-    </w:p>
-    <w:p>
-      <w:pPr>
-        <w:pStyle w:val="ListParagraph"/>
-        <w:numPr>
-          <w:ilvl w:val="0"/>
-          <w:numId w:val="1"/>
-        </w:numPr>
-        <w:spacing w:after="60"/>
-        <w:contextualSpacing w:val="0"/>
-      </w:pPr>
-      <w:r>
-        <w:t>Belonging</w:t>
-      </w:r>
-    </w:p>
-    <w:p>
-      <w:pPr>
-        <w:pStyle w:val="ListParagraph"/>
-        <w:numPr>
-          <w:ilvl w:val="0"/>
-          <w:numId w:val="1"/>
-        </w:numPr>
-        <w:spacing w:after="60"/>
-        <w:contextualSpacing w:val="0"/>
-      </w:pPr>
-      <w:r>
-        <w:t>Civic engagement</w:t>
-      </w:r>
-    </w:p>
-    <w:p>
-      <w:pPr>
-        <w:pStyle w:val="ListParagraph"/>
-        <w:numPr>
-          <w:ilvl w:val="0"/>
-          <w:numId w:val="1"/>
-        </w:numPr>
-        <w:spacing w:after="60"/>
-        <w:contextualSpacing w:val="0"/>
-      </w:pPr>
-      <w:r>
-        <w:t>Civic frame</w:t>
-      </w:r>
-    </w:p>
-    <w:p>
-      <w:pPr>
-        <w:pStyle w:val="ListParagraph"/>
-        <w:numPr>
-          <w:ilvl w:val="0"/>
-          <w:numId w:val="1"/>
-        </w:numPr>
-        <w:spacing w:after="60"/>
-        <w:contextualSpacing w:val="0"/>
-      </w:pPr>
-      <w:r>
-        <w:t>Civic talk</w:t>
-      </w:r>
-    </w:p>
-    <w:p>
-      <w:pPr>
-        <w:pStyle w:val="ListParagraph"/>
-        <w:numPr>
-          <w:ilvl w:val="0"/>
-          <w:numId w:val="1"/>
-        </w:numPr>
-        <w:spacing w:after="60"/>
-        <w:contextualSpacing w:val="0"/>
-      </w:pPr>
-      <w:r>
-        <w:t>Diversity</w:t>
-      </w:r>
-    </w:p>
-    <w:p>
-      <w:pPr>
-        <w:pStyle w:val="ListParagraph"/>
-        <w:numPr>
-          <w:ilvl w:val="0"/>
-          <w:numId w:val="1"/>
-        </w:numPr>
-        <w:spacing w:after="60"/>
-        <w:contextualSpacing w:val="0"/>
-      </w:pPr>
-      <w:r>
-        <w:t>Happy talk</w:t>
-      </w:r>
-    </w:p>
-    <w:p>
-      <w:pPr>
-        <w:pStyle w:val="ListParagraph"/>
-        <w:numPr>
-          <w:ilvl w:val="0"/>
-          <w:numId w:val="1"/>
-        </w:numPr>
-        <w:spacing w:after="60"/>
-        <w:contextualSpacing w:val="0"/>
-      </w:pPr>
-      <w:r>
-        <w:t xml:space="preserve">Homogeneity </w:t>
-      </w:r>
-    </w:p>
-    <w:p>
-      <w:pPr>
-        <w:pStyle w:val="ListParagraph"/>
-        <w:numPr>
-          <w:ilvl w:val="0"/>
-          <w:numId w:val="1"/>
-        </w:numPr>
-        <w:spacing w:after="60"/>
-        <w:contextualSpacing w:val="0"/>
-      </w:pPr>
-      <w:r>
-        <w:t>Neighborhood</w:t>
-      </w:r>
-    </w:p>
-    <w:p>
-      <w:pPr>
-        <w:pStyle w:val="ListParagraph"/>
-        <w:numPr>
-          <w:ilvl w:val="0"/>
-          <w:numId w:val="1"/>
-        </w:numPr>
-        <w:spacing w:after="60"/>
-        <w:contextualSpacing w:val="0"/>
-      </w:pPr>
-      <w:r>
-        <w:t>Social order</w:t>
-      </w:r>
-    </w:p>
-    <w:p>
-      <w:pPr>
-        <w:spacing w:after="60"/>
-      </w:pPr>
-    </w:p>
-    <w:p>
-      <w:pPr>
-        <w:spacing w:after="60"/>
-      </w:pPr>
-      <w:r>
-        <w:t>Concepts</w:t>
+        <w:t>hic differences even though it is seemingly neutral.</w:t>
       </w:r>
     </w:p>
     <w:p>
@@ -291,7 +322,7 @@
         <w:contextualSpacing w:val="0"/>
       </w:pPr>
       <w:r>
-        <w:t>Civic engagement is defined as involvement in neighborhood organizations.</w:t>
+        <w:t>Happy talk is defined as discourse about diversity that appeals to a demographic-free ideal of diversity and ignores structural inequalities related to demographic difference.</w:t>
       </w:r>
     </w:p>
     <w:p>
@@ -305,16 +336,7 @@
         <w:contextualSpacing w:val="0"/>
       </w:pPr>
       <w:r>
-        <w:t xml:space="preserve">Civic talk is defined as discourse about </w:t>
-      </w:r>
-      <w:r>
-        <w:t xml:space="preserve">diversity </w:t>
-      </w:r>
-      <w:r>
-        <w:t xml:space="preserve">that </w:t>
-      </w:r>
-      <w:r>
-        <w:t>maintains power division and structural inequalities that correlate with demographic differences even though it is seemingly neutral.</w:t>
+        <w:t>Homogeneity is defined as one racial group comprising more than 75 percent of the neighborhood population.</w:t>
       </w:r>
     </w:p>
     <w:p>
@@ -328,55 +350,6 @@
         <w:contextualSpacing w:val="0"/>
       </w:pPr>
       <w:r>
-        <w:t xml:space="preserve">Happy talk </w:t>
-      </w:r>
-      <w:r>
-        <w:t xml:space="preserve">is defined as discourse </w:t>
-      </w:r>
-      <w:r>
-        <w:t>about diversity</w:t>
-      </w:r>
-      <w:r>
-        <w:t xml:space="preserve"> that appeals to a demographic-free ideal of diversity and ignores</w:t>
-      </w:r>
-      <w:r>
-        <w:t xml:space="preserve"> structural inequalities re</w:t>
-      </w:r>
-      <w:r>
-        <w:t>lated to demographic difference.</w:t>
-      </w:r>
-    </w:p>
-    <w:p>
-      <w:pPr>
-        <w:pStyle w:val="ListParagraph"/>
-        <w:numPr>
-          <w:ilvl w:val="0"/>
-          <w:numId w:val="5"/>
-        </w:numPr>
-        <w:spacing w:after="60"/>
-        <w:contextualSpacing w:val="0"/>
-      </w:pPr>
-      <w:r>
-        <w:t xml:space="preserve">Homogeneity is </w:t>
-      </w:r>
-      <w:r>
-        <w:t>defined as one racial group comprising more than 75 percent of the neighborhood population</w:t>
-      </w:r>
-      <w:r>
-        <w:t>.</w:t>
-      </w:r>
-    </w:p>
-    <w:p>
-      <w:pPr>
-        <w:pStyle w:val="ListParagraph"/>
-        <w:numPr>
-          <w:ilvl w:val="0"/>
-          <w:numId w:val="5"/>
-        </w:numPr>
-        <w:spacing w:after="60"/>
-        <w:contextualSpacing w:val="0"/>
-      </w:pPr>
-      <w:r>
         <w:t>Social order is defined as specific behaviors that maintain the appeal of the neighborhood such as keeping properties clean and orderly, refraining from committing crimes and using drugs.</w:t>
       </w:r>
     </w:p>
@@ -404,13 +377,17 @@
         <w:contextualSpacing w:val="0"/>
       </w:pPr>
       <w:r>
-        <w:t xml:space="preserve">Neighborhood is operationalized as eligibility for membership in </w:t>
-      </w:r>
-      <w:proofErr w:type="gramStart"/>
-      <w:r>
-        <w:t>an</w:t>
-      </w:r>
-      <w:proofErr w:type="gramEnd"/>
+        <w:t xml:space="preserve">Neighborhood </w:t>
+      </w:r>
+      <w:r>
+        <w:t xml:space="preserve">resident </w:t>
+      </w:r>
+      <w:r>
+        <w:t>is operationalized as eligibility for memb</w:t>
+      </w:r>
+      <w:r>
+        <w:t>ership in a</w:t>
+      </w:r>
       <w:r>
         <w:t xml:space="preserve"> neighborhood association in one of the three (3) selected neighborhoods.</w:t>
       </w:r>
@@ -1118,6 +1095,20 @@
         <w:contextualSpacing w:val="0"/>
       </w:pPr>
       <w:r>
+        <w:t>What are the physical boundaries of the neighborhoods?</w:t>
+      </w:r>
+    </w:p>
+    <w:p>
+      <w:pPr>
+        <w:pStyle w:val="ListParagraph"/>
+        <w:numPr>
+          <w:ilvl w:val="0"/>
+          <w:numId w:val="2"/>
+        </w:numPr>
+        <w:spacing w:after="60"/>
+        <w:contextualSpacing w:val="0"/>
+      </w:pPr>
+      <w:r>
         <w:t>Is a distinction being made between residence in a neighborhood defined in terms of geographic location and membership in a neighborhood community defined in terms of social connections</w:t>
       </w:r>
       <w:r>
@@ -1138,21 +1129,13 @@
         <w:contextualSpacing w:val="0"/>
       </w:pPr>
       <w:r>
-        <w:t>How do residents of a neighborhood develop community standards?</w:t>
-      </w:r>
-    </w:p>
-    <w:p>
-      <w:pPr>
-        <w:pStyle w:val="ListParagraph"/>
-        <w:numPr>
-          <w:ilvl w:val="0"/>
-          <w:numId w:val="2"/>
-        </w:numPr>
-        <w:spacing w:after="60"/>
-        <w:contextualSpacing w:val="0"/>
-      </w:pPr>
-      <w:r>
-        <w:t>At what point is a social expectation deemed to be a community standard?</w:t>
+        <w:t>At what point</w:t>
+      </w:r>
+      <w:r>
+        <w:t xml:space="preserve"> is a social expectation expressed by some subset of neighborhood residents considered a </w:t>
+      </w:r>
+      <w:r>
+        <w:t>community standard?</w:t>
       </w:r>
     </w:p>
     <w:p>
@@ -1200,20 +1183,70 @@
       <w:pPr>
         <w:pStyle w:val="ListParagraph"/>
         <w:numPr>
-          <w:ilvl w:val="0"/>
+          <w:ilvl w:val="1"/>
           <w:numId w:val="6"/>
         </w:numPr>
         <w:spacing w:after="60"/>
         <w:contextualSpacing w:val="0"/>
       </w:pPr>
       <w:r>
-        <w:t>The authors do not provide any significant evidence for the claims in the study’s findings; there is no way to tell if the examples provided are truly representative of the respondents or to independently analyze the data.</w:t>
+        <w:t>Inclusion of a predominantly black and middle class group would better facilitate comparisons across race and social class.</w:t>
+      </w:r>
+    </w:p>
+    <w:p>
+      <w:pPr>
+        <w:pStyle w:val="ListParagraph"/>
+        <w:numPr>
+          <w:ilvl w:val="0"/>
+          <w:numId w:val="6"/>
+        </w:numPr>
+        <w:spacing w:after="60"/>
+        <w:contextualSpacing w:val="0"/>
+      </w:pPr>
+      <w:r>
+        <w:t xml:space="preserve">The authors do not provide any significant evidence for the </w:t>
+      </w:r>
+      <w:r>
+        <w:t>claims in the study’s findings.</w:t>
+      </w:r>
+    </w:p>
+    <w:p>
+      <w:pPr>
+        <w:pStyle w:val="ListParagraph"/>
+        <w:numPr>
+          <w:ilvl w:val="1"/>
+          <w:numId w:val="6"/>
+        </w:numPr>
+        <w:spacing w:after="60"/>
+        <w:contextualSpacing w:val="0"/>
+      </w:pPr>
+      <w:r>
+        <w:t>Insufficient details are provided about how the qualitative data was analyzed.</w:t>
+      </w:r>
+    </w:p>
+    <w:p>
+      <w:pPr>
+        <w:pStyle w:val="ListParagraph"/>
+        <w:numPr>
+          <w:ilvl w:val="1"/>
+          <w:numId w:val="6"/>
+        </w:numPr>
+        <w:spacing w:after="60"/>
+        <w:contextualSpacing w:val="0"/>
+      </w:pPr>
+      <w:r>
+        <w:t>T</w:t>
+      </w:r>
+      <w:r>
+        <w:t>here is no way to tell if the examples provided are truly representative of the respondents or to independently analyze the data.</w:t>
       </w:r>
     </w:p>
     <w:sectPr>
       <w:headerReference w:type="default" r:id="rId7"/>
+      <w:footerReference w:type="default" r:id="rId8"/>
       <w:pgSz w:w="12240" w:h="15840"/>
       <w:pgMar w:top="1440" w:right="1440" w:bottom="1440" w:left="1440" w:header="720" w:footer="720" w:gutter="0"/>
+      <w:pgNumType w:start="1"/>
       <w:cols w:space="720"/>
       <w:docGrid w:linePitch="360"/>
     </w:sectPr>
@@ -1238,6 +1271,95 @@
     </w:p>
   </w:endnote>
 </w:endnotes>
+</file>
+
+<file path=word/footer1.xml><?xml version="1.0" encoding="utf-8"?>
+<w:ftr xmlns:wpc="http://schemas.microsoft.com/office/word/2010/wordprocessingCanvas" xmlns:cx="http://schemas.microsoft.com/office/drawing/2014/chartex" xmlns:cx1="http://schemas.microsoft.com/office/drawing/2015/9/8/chartex" xmlns:cx2="http://schemas.microsoft.com/office/drawing/2015/10/21/chartex" xmlns:cx3="http://schemas.microsoft.com/office/drawing/2016/5/9/chartex" xmlns:cx4="http://schemas.microsoft.com/office/drawing/2016/5/10/chartex" xmlns:cx5="http://schemas.microsoft.com/office/drawing/2016/5/11/chartex" xmlns:mc="http://schemas.openxmlformats.org/markup-compatibility/2006" xmlns:o="urn:schemas-microsoft-com:office:office" xmlns:r="http://schemas.openxmlformats.org/officeDocument/2006/relationships" xmlns:m="http://schemas.openxmlformats.org/officeDocument/2006/math" xmlns:v="urn:schemas-microsoft-com:vml" xmlns:wp14="http://schemas.microsoft.com/office/word/2010/wordprocessingDrawing" xmlns:wp="http://schemas.openxmlformats.org/drawingml/2006/wordprocessingDrawing" xmlns:w10="urn:schemas-microsoft-com:office:word" xmlns:w="http://schemas.openxmlformats.org/wordprocessingml/2006/main" xmlns:w14="http://schemas.microsoft.com/office/word/2010/wordml" xmlns:w15="http://schemas.microsoft.com/office/word/2012/wordml" xmlns:w16se="http://schemas.microsoft.com/office/word/2015/wordml/symex" xmlns:wpg="http://schemas.microsoft.com/office/word/2010/wordprocessingGroup" xmlns:wpi="http://schemas.microsoft.com/office/word/2010/wordprocessingInk" xmlns:wne="http://schemas.microsoft.com/office/word/2006/wordml" xmlns:wps="http://schemas.microsoft.com/office/word/2010/wordprocessingShape" mc:Ignorable="w14 w15 w16se wp14">
+  <w:p>
+    <w:pPr>
+      <w:pStyle w:val="Footer"/>
+      <w:jc w:val="center"/>
+    </w:pPr>
+    <w:r>
+      <w:t xml:space="preserve">Page </w:t>
+    </w:r>
+    <w:r>
+      <w:rPr>
+        <w:b/>
+        <w:bCs/>
+      </w:rPr>
+      <w:fldChar w:fldCharType="begin"/>
+    </w:r>
+    <w:r>
+      <w:rPr>
+        <w:b/>
+        <w:bCs/>
+      </w:rPr>
+      <w:instrText xml:space="preserve"> PAGE  \* Arabic  \* MERGEFORMAT </w:instrText>
+    </w:r>
+    <w:r>
+      <w:rPr>
+        <w:b/>
+        <w:bCs/>
+      </w:rPr>
+      <w:fldChar w:fldCharType="separate"/>
+    </w:r>
+    <w:r>
+      <w:rPr>
+        <w:b/>
+        <w:bCs/>
+        <w:noProof/>
+      </w:rPr>
+      <w:t>3</w:t>
+    </w:r>
+    <w:r>
+      <w:rPr>
+        <w:b/>
+        <w:bCs/>
+      </w:rPr>
+      <w:fldChar w:fldCharType="end"/>
+    </w:r>
+    <w:r>
+      <w:t xml:space="preserve"> of </w:t>
+    </w:r>
+    <w:r>
+      <w:rPr>
+        <w:b/>
+        <w:bCs/>
+      </w:rPr>
+      <w:fldChar w:fldCharType="begin"/>
+    </w:r>
+    <w:r>
+      <w:rPr>
+        <w:b/>
+        <w:bCs/>
+      </w:rPr>
+      <w:instrText xml:space="preserve"> SECTIONPAGES   \* MERGEFORMAT </w:instrText>
+    </w:r>
+    <w:r>
+      <w:rPr>
+        <w:b/>
+        <w:bCs/>
+      </w:rPr>
+      <w:fldChar w:fldCharType="separate"/>
+    </w:r>
+    <w:r>
+      <w:rPr>
+        <w:b/>
+        <w:bCs/>
+        <w:noProof/>
+      </w:rPr>
+      <w:t>3</w:t>
+    </w:r>
+    <w:r>
+      <w:rPr>
+        <w:b/>
+        <w:bCs/>
+      </w:rPr>
+      <w:fldChar w:fldCharType="end"/>
+    </w:r>
+  </w:p>
+</w:ftr>
 </file>
 
 <file path=word/footnotes.xml><?xml version="1.0" encoding="utf-8"?>
@@ -1990,7 +2112,7 @@
         <w:rFonts w:ascii="Symbol" w:hAnsi="Symbol" w:hint="default"/>
       </w:rPr>
     </w:lvl>
-    <w:lvl w:ilvl="1" w:tplc="04090003" w:tentative="1">
+    <w:lvl w:ilvl="1" w:tplc="04090003">
       <w:start w:val="1"/>
       <w:numFmt w:val="bullet"/>
       <w:lvlText w:val="o"/>

</xml_diff>

<commit_message>
Set up structure for final paper
</commit_message>
<xml_diff>
--- a/Notes/HoekstraGerteis_2019_The-civic-side-of-diversity_Notes.docx
+++ b/Notes/HoekstraGerteis_2019_The-civic-side-of-diversity_Notes.docx
@@ -6,309 +6,306 @@
       <w:pPr>
         <w:spacing w:after="60"/>
       </w:pPr>
-      <w:r>
-        <w:t>Research Question(s)</w:t>
-      </w:r>
-    </w:p>
-    <w:p>
-      <w:pPr>
-        <w:pStyle w:val="ListParagraph"/>
-        <w:numPr>
-          <w:ilvl w:val="0"/>
-          <w:numId w:val="1"/>
-        </w:numPr>
-        <w:spacing w:after="60"/>
-        <w:contextualSpacing w:val="0"/>
-      </w:pPr>
-      <w:r>
-        <w:t>What are the characteristics of the civic</w:t>
-      </w:r>
-      <w:r>
-        <w:t xml:space="preserve"> frames that </w:t>
-      </w:r>
-      <w:r>
-        <w:t>residents</w:t>
-      </w:r>
-      <w:r>
-        <w:t xml:space="preserve"> of urban communities</w:t>
-      </w:r>
-      <w:r>
-        <w:t xml:space="preserve"> </w:t>
-      </w:r>
-      <w:r>
-        <w:t>use to talk</w:t>
-      </w:r>
-      <w:r>
-        <w:t xml:space="preserve"> about diversity </w:t>
-      </w:r>
-      <w:r>
-        <w:t xml:space="preserve">and </w:t>
-      </w:r>
-      <w:r>
-        <w:t xml:space="preserve">belonging in ways that reinforce traditional neighborhood boundaries and social hierarchies </w:t>
-      </w:r>
-      <w:r>
-        <w:t xml:space="preserve">while still conforming to the residents’ ideals of diversity </w:t>
-      </w:r>
-      <w:r>
-        <w:t>(i.e., civic talk)?</w:t>
-      </w:r>
-    </w:p>
-    <w:p>
-      <w:pPr>
-        <w:spacing w:after="60"/>
-      </w:pPr>
-    </w:p>
-    <w:p>
-      <w:pPr>
-        <w:spacing w:after="60"/>
-      </w:pPr>
-      <w:r>
-        <w:t>Assumptions</w:t>
-      </w:r>
-    </w:p>
-    <w:p>
-      <w:pPr>
-        <w:pStyle w:val="ListParagraph"/>
-        <w:numPr>
-          <w:ilvl w:val="0"/>
-          <w:numId w:val="3"/>
-        </w:numPr>
-        <w:spacing w:after="60"/>
-        <w:contextualSpacing w:val="0"/>
-      </w:pPr>
-      <w:r>
-        <w:t>Residents of a neighborhood use discourse among themselves to define the parameters of community membership along various attributes (e.g., race, class).</w:t>
-      </w:r>
-    </w:p>
-    <w:p>
-      <w:pPr>
-        <w:pStyle w:val="ListParagraph"/>
-        <w:numPr>
-          <w:ilvl w:val="0"/>
-          <w:numId w:val="3"/>
-        </w:numPr>
-        <w:spacing w:after="60"/>
-        <w:contextualSpacing w:val="0"/>
-      </w:pPr>
-      <w:r>
-        <w:t>Community membership is defined in terms of those who are excluded from the community.</w:t>
-      </w:r>
-    </w:p>
-    <w:p>
-      <w:pPr>
-        <w:pStyle w:val="ListParagraph"/>
-        <w:numPr>
-          <w:ilvl w:val="0"/>
-          <w:numId w:val="3"/>
-        </w:numPr>
-        <w:spacing w:after="60"/>
-        <w:contextualSpacing w:val="0"/>
-      </w:pPr>
-      <w:r>
-        <w:t>Residents of a neighborhood frame their discourse in such a way as to minimize any cognitive dissonance that may be caused by differences in their beliefs about diversity and their exclusion of certain individuals from the neighborhood community.</w:t>
-      </w:r>
-    </w:p>
-    <w:p>
-      <w:pPr>
-        <w:spacing w:after="60"/>
-      </w:pPr>
-    </w:p>
-    <w:p>
-      <w:pPr>
-        <w:spacing w:after="60"/>
-      </w:pPr>
-      <w:r>
-        <w:t>Con</w:t>
-      </w:r>
-      <w:r>
-        <w:t>structs</w:t>
-      </w:r>
-    </w:p>
-    <w:p>
-      <w:pPr>
-        <w:pStyle w:val="ListParagraph"/>
-        <w:numPr>
-          <w:ilvl w:val="0"/>
-          <w:numId w:val="1"/>
-        </w:numPr>
-        <w:spacing w:after="60"/>
-        <w:contextualSpacing w:val="0"/>
-      </w:pPr>
-      <w:r>
-        <w:t>Ambivalence</w:t>
-      </w:r>
-    </w:p>
-    <w:p>
-      <w:pPr>
-        <w:pStyle w:val="ListParagraph"/>
-        <w:numPr>
-          <w:ilvl w:val="0"/>
-          <w:numId w:val="1"/>
-        </w:numPr>
-        <w:spacing w:after="60"/>
-        <w:contextualSpacing w:val="0"/>
-      </w:pPr>
-      <w:r>
-        <w:t>Belonging</w:t>
-      </w:r>
-    </w:p>
-    <w:p>
-      <w:pPr>
-        <w:pStyle w:val="ListParagraph"/>
-        <w:numPr>
-          <w:ilvl w:val="0"/>
-          <w:numId w:val="1"/>
-        </w:numPr>
-        <w:spacing w:after="60"/>
-        <w:contextualSpacing w:val="0"/>
-      </w:pPr>
-      <w:r>
-        <w:t>Civic engagement</w:t>
-      </w:r>
-    </w:p>
-    <w:p>
-      <w:pPr>
-        <w:pStyle w:val="ListParagraph"/>
-        <w:numPr>
-          <w:ilvl w:val="0"/>
-          <w:numId w:val="1"/>
-        </w:numPr>
-        <w:spacing w:after="60"/>
-        <w:contextualSpacing w:val="0"/>
-      </w:pPr>
-      <w:r>
-        <w:t>Civic frame</w:t>
-      </w:r>
-    </w:p>
-    <w:p>
-      <w:pPr>
-        <w:pStyle w:val="ListParagraph"/>
-        <w:numPr>
-          <w:ilvl w:val="0"/>
-          <w:numId w:val="1"/>
-        </w:numPr>
-        <w:spacing w:after="60"/>
-        <w:contextualSpacing w:val="0"/>
-      </w:pPr>
-      <w:r>
-        <w:t>Civic talk</w:t>
-      </w:r>
-    </w:p>
-    <w:p>
-      <w:pPr>
-        <w:pStyle w:val="ListParagraph"/>
-        <w:numPr>
-          <w:ilvl w:val="0"/>
-          <w:numId w:val="1"/>
-        </w:numPr>
-        <w:spacing w:after="60"/>
-        <w:contextualSpacing w:val="0"/>
-      </w:pPr>
-      <w:r>
-        <w:t>Diversity</w:t>
-      </w:r>
-    </w:p>
-    <w:p>
-      <w:pPr>
-        <w:pStyle w:val="ListParagraph"/>
-        <w:numPr>
-          <w:ilvl w:val="0"/>
-          <w:numId w:val="1"/>
-        </w:numPr>
-        <w:spacing w:after="60"/>
-        <w:contextualSpacing w:val="0"/>
-      </w:pPr>
-      <w:r>
-        <w:t>Happy talk</w:t>
-      </w:r>
-    </w:p>
-    <w:p>
-      <w:pPr>
-        <w:pStyle w:val="ListParagraph"/>
-        <w:numPr>
-          <w:ilvl w:val="0"/>
-          <w:numId w:val="1"/>
-        </w:numPr>
-        <w:spacing w:after="60"/>
-        <w:contextualSpacing w:val="0"/>
-      </w:pPr>
-      <w:r>
-        <w:t xml:space="preserve">Homogeneity </w:t>
-      </w:r>
-    </w:p>
-    <w:p>
-      <w:pPr>
-        <w:pStyle w:val="ListParagraph"/>
-        <w:numPr>
-          <w:ilvl w:val="0"/>
-          <w:numId w:val="1"/>
-        </w:numPr>
-        <w:spacing w:after="60"/>
-        <w:contextualSpacing w:val="0"/>
-      </w:pPr>
-      <w:r>
-        <w:t>Neighborhood</w:t>
-      </w:r>
-    </w:p>
-    <w:p>
-      <w:pPr>
-        <w:pStyle w:val="ListParagraph"/>
-        <w:numPr>
-          <w:ilvl w:val="0"/>
-          <w:numId w:val="1"/>
-        </w:numPr>
-        <w:spacing w:after="60"/>
-        <w:contextualSpacing w:val="0"/>
-      </w:pPr>
-      <w:r>
-        <w:t>Social order</w:t>
-      </w:r>
-    </w:p>
-    <w:p>
-      <w:pPr>
-        <w:spacing w:after="60"/>
-      </w:pPr>
-    </w:p>
-    <w:p>
-      <w:pPr>
-        <w:spacing w:after="60"/>
-      </w:pPr>
-      <w:r>
-        <w:t>Concepts</w:t>
-      </w:r>
-    </w:p>
-    <w:p>
-      <w:pPr>
-        <w:pStyle w:val="ListParagraph"/>
-        <w:numPr>
-          <w:ilvl w:val="0"/>
-          <w:numId w:val="5"/>
-        </w:numPr>
-        <w:spacing w:after="60"/>
-        <w:contextualSpacing w:val="0"/>
-      </w:pPr>
-      <w:r>
-        <w:t>Civic engagement is defined as involvement in neighborhood organizations.</w:t>
-      </w:r>
-    </w:p>
-    <w:p>
-      <w:pPr>
-        <w:pStyle w:val="ListParagraph"/>
-        <w:numPr>
-          <w:ilvl w:val="0"/>
-          <w:numId w:val="5"/>
-        </w:numPr>
-        <w:spacing w:after="60"/>
-        <w:contextualSpacing w:val="0"/>
-      </w:pPr>
-      <w:r>
-        <w:t>Civic talk is defined as discourse about diversity that maintains power division and structural inequalities that correlate with demograp</w:t>
-      </w:r>
       <w:bookmarkStart w:id="0" w:name="_GoBack"/>
       <w:bookmarkEnd w:id="0"/>
       <w:r>
-        <w:t>hic differences even though it is seemingly neutral.</w:t>
+        <w:t>Research Question(s)</w:t>
+      </w:r>
+    </w:p>
+    <w:p>
+      <w:pPr>
+        <w:pStyle w:val="ListParagraph"/>
+        <w:numPr>
+          <w:ilvl w:val="0"/>
+          <w:numId w:val="1"/>
+        </w:numPr>
+        <w:spacing w:after="60"/>
+        <w:contextualSpacing w:val="0"/>
+      </w:pPr>
+      <w:r>
+        <w:t>What are the characteristics of the civic</w:t>
+      </w:r>
+      <w:r>
+        <w:t xml:space="preserve"> frames that </w:t>
+      </w:r>
+      <w:r>
+        <w:t>residents</w:t>
+      </w:r>
+      <w:r>
+        <w:t xml:space="preserve"> of urban communities</w:t>
+      </w:r>
+      <w:r>
+        <w:t xml:space="preserve"> </w:t>
+      </w:r>
+      <w:r>
+        <w:t>use to talk</w:t>
+      </w:r>
+      <w:r>
+        <w:t xml:space="preserve"> about diversity </w:t>
+      </w:r>
+      <w:r>
+        <w:t xml:space="preserve">and </w:t>
+      </w:r>
+      <w:r>
+        <w:t xml:space="preserve">belonging in ways that reinforce traditional neighborhood boundaries and social hierarchies </w:t>
+      </w:r>
+      <w:r>
+        <w:t xml:space="preserve">while still conforming to the residents’ ideals of diversity </w:t>
+      </w:r>
+      <w:r>
+        <w:t>(i.e., civic talk)?</w:t>
+      </w:r>
+    </w:p>
+    <w:p>
+      <w:pPr>
+        <w:spacing w:after="60"/>
+      </w:pPr>
+    </w:p>
+    <w:p>
+      <w:pPr>
+        <w:spacing w:after="60"/>
+      </w:pPr>
+      <w:r>
+        <w:t>Assumptions</w:t>
+      </w:r>
+    </w:p>
+    <w:p>
+      <w:pPr>
+        <w:pStyle w:val="ListParagraph"/>
+        <w:numPr>
+          <w:ilvl w:val="0"/>
+          <w:numId w:val="3"/>
+        </w:numPr>
+        <w:spacing w:after="60"/>
+        <w:contextualSpacing w:val="0"/>
+      </w:pPr>
+      <w:r>
+        <w:t>Residents of a neighborhood use discourse among themselves to define the parameters of community membership along various attributes (e.g., race, class).</w:t>
+      </w:r>
+    </w:p>
+    <w:p>
+      <w:pPr>
+        <w:pStyle w:val="ListParagraph"/>
+        <w:numPr>
+          <w:ilvl w:val="0"/>
+          <w:numId w:val="3"/>
+        </w:numPr>
+        <w:spacing w:after="60"/>
+        <w:contextualSpacing w:val="0"/>
+      </w:pPr>
+      <w:r>
+        <w:t>Community membership is defined in terms of those who are excluded from the community.</w:t>
+      </w:r>
+    </w:p>
+    <w:p>
+      <w:pPr>
+        <w:pStyle w:val="ListParagraph"/>
+        <w:numPr>
+          <w:ilvl w:val="0"/>
+          <w:numId w:val="3"/>
+        </w:numPr>
+        <w:spacing w:after="60"/>
+        <w:contextualSpacing w:val="0"/>
+      </w:pPr>
+      <w:r>
+        <w:t>Residents of a neighborhood frame their discourse in such a way as to minimize any cognitive dissonance that may be caused by differences in their beliefs about diversity and their exclusion of certain individuals from the neighborhood community.</w:t>
+      </w:r>
+    </w:p>
+    <w:p>
+      <w:pPr>
+        <w:spacing w:after="60"/>
+      </w:pPr>
+    </w:p>
+    <w:p>
+      <w:pPr>
+        <w:spacing w:after="60"/>
+      </w:pPr>
+      <w:r>
+        <w:t>Con</w:t>
+      </w:r>
+      <w:r>
+        <w:t>structs</w:t>
+      </w:r>
+    </w:p>
+    <w:p>
+      <w:pPr>
+        <w:pStyle w:val="ListParagraph"/>
+        <w:numPr>
+          <w:ilvl w:val="0"/>
+          <w:numId w:val="1"/>
+        </w:numPr>
+        <w:spacing w:after="60"/>
+        <w:contextualSpacing w:val="0"/>
+      </w:pPr>
+      <w:r>
+        <w:t>Ambivalence</w:t>
+      </w:r>
+    </w:p>
+    <w:p>
+      <w:pPr>
+        <w:pStyle w:val="ListParagraph"/>
+        <w:numPr>
+          <w:ilvl w:val="0"/>
+          <w:numId w:val="1"/>
+        </w:numPr>
+        <w:spacing w:after="60"/>
+        <w:contextualSpacing w:val="0"/>
+      </w:pPr>
+      <w:r>
+        <w:t>Belonging</w:t>
+      </w:r>
+    </w:p>
+    <w:p>
+      <w:pPr>
+        <w:pStyle w:val="ListParagraph"/>
+        <w:numPr>
+          <w:ilvl w:val="0"/>
+          <w:numId w:val="1"/>
+        </w:numPr>
+        <w:spacing w:after="60"/>
+        <w:contextualSpacing w:val="0"/>
+      </w:pPr>
+      <w:r>
+        <w:t>Civic engagement</w:t>
+      </w:r>
+    </w:p>
+    <w:p>
+      <w:pPr>
+        <w:pStyle w:val="ListParagraph"/>
+        <w:numPr>
+          <w:ilvl w:val="0"/>
+          <w:numId w:val="1"/>
+        </w:numPr>
+        <w:spacing w:after="60"/>
+        <w:contextualSpacing w:val="0"/>
+      </w:pPr>
+      <w:r>
+        <w:t>Civic frame</w:t>
+      </w:r>
+    </w:p>
+    <w:p>
+      <w:pPr>
+        <w:pStyle w:val="ListParagraph"/>
+        <w:numPr>
+          <w:ilvl w:val="0"/>
+          <w:numId w:val="1"/>
+        </w:numPr>
+        <w:spacing w:after="60"/>
+        <w:contextualSpacing w:val="0"/>
+      </w:pPr>
+      <w:r>
+        <w:t>Civic talk</w:t>
+      </w:r>
+    </w:p>
+    <w:p>
+      <w:pPr>
+        <w:pStyle w:val="ListParagraph"/>
+        <w:numPr>
+          <w:ilvl w:val="0"/>
+          <w:numId w:val="1"/>
+        </w:numPr>
+        <w:spacing w:after="60"/>
+        <w:contextualSpacing w:val="0"/>
+      </w:pPr>
+      <w:r>
+        <w:t>Diversity</w:t>
+      </w:r>
+    </w:p>
+    <w:p>
+      <w:pPr>
+        <w:pStyle w:val="ListParagraph"/>
+        <w:numPr>
+          <w:ilvl w:val="0"/>
+          <w:numId w:val="1"/>
+        </w:numPr>
+        <w:spacing w:after="60"/>
+        <w:contextualSpacing w:val="0"/>
+      </w:pPr>
+      <w:r>
+        <w:t>Happy talk</w:t>
+      </w:r>
+    </w:p>
+    <w:p>
+      <w:pPr>
+        <w:pStyle w:val="ListParagraph"/>
+        <w:numPr>
+          <w:ilvl w:val="0"/>
+          <w:numId w:val="1"/>
+        </w:numPr>
+        <w:spacing w:after="60"/>
+        <w:contextualSpacing w:val="0"/>
+      </w:pPr>
+      <w:r>
+        <w:t xml:space="preserve">Homogeneity </w:t>
+      </w:r>
+    </w:p>
+    <w:p>
+      <w:pPr>
+        <w:pStyle w:val="ListParagraph"/>
+        <w:numPr>
+          <w:ilvl w:val="0"/>
+          <w:numId w:val="1"/>
+        </w:numPr>
+        <w:spacing w:after="60"/>
+        <w:contextualSpacing w:val="0"/>
+      </w:pPr>
+      <w:r>
+        <w:t>Neighborhood</w:t>
+      </w:r>
+    </w:p>
+    <w:p>
+      <w:pPr>
+        <w:pStyle w:val="ListParagraph"/>
+        <w:numPr>
+          <w:ilvl w:val="0"/>
+          <w:numId w:val="1"/>
+        </w:numPr>
+        <w:spacing w:after="60"/>
+        <w:contextualSpacing w:val="0"/>
+      </w:pPr>
+      <w:r>
+        <w:t>Social order</w:t>
+      </w:r>
+    </w:p>
+    <w:p>
+      <w:pPr>
+        <w:spacing w:after="60"/>
+      </w:pPr>
+    </w:p>
+    <w:p>
+      <w:pPr>
+        <w:spacing w:after="60"/>
+      </w:pPr>
+      <w:r>
+        <w:t>Concepts</w:t>
+      </w:r>
+    </w:p>
+    <w:p>
+      <w:pPr>
+        <w:pStyle w:val="ListParagraph"/>
+        <w:numPr>
+          <w:ilvl w:val="0"/>
+          <w:numId w:val="5"/>
+        </w:numPr>
+        <w:spacing w:after="60"/>
+        <w:contextualSpacing w:val="0"/>
+      </w:pPr>
+      <w:r>
+        <w:t>Civic engagement is defined as involvement in neighborhood organizations.</w:t>
+      </w:r>
+    </w:p>
+    <w:p>
+      <w:pPr>
+        <w:pStyle w:val="ListParagraph"/>
+        <w:numPr>
+          <w:ilvl w:val="0"/>
+          <w:numId w:val="5"/>
+        </w:numPr>
+        <w:spacing w:after="60"/>
+        <w:contextualSpacing w:val="0"/>
+      </w:pPr>
+      <w:r>
+        <w:t>Civic talk is defined as discourse about diversity that maintains power division and structural inequalities that correlate with demographic differences even though it is seemingly neutral.</w:t>
       </w:r>
     </w:p>
     <w:p>
@@ -1408,6 +1405,9 @@
         <w:i/>
       </w:rPr>
       <w:t>City &amp; Community</w:t>
+    </w:r>
+    <w:r>
+      <w:t>,</w:t>
     </w:r>
     <w:r>
       <w:t xml:space="preserve"> 18(1), 195-212.</w:t>

</xml_diff>